<commit_message>
Will meet at 930
</commit_message>
<xml_diff>
--- a/Notes.docx
+++ b/Notes.docx
@@ -3402,9 +3402,20 @@
           <w:lang w:eastAsia="en-IN"/>
           <w14:ligatures w14:val="none"/>
         </w:rPr>
-        <w:t xml:space="preserve">" 1 . Press 1 if you have Love </w:t>
-      </w:r>
-      <w:proofErr w:type="gramStart"/>
+        <w:t xml:space="preserve">" 1 . Press 1 if you have Love Problems  </w:t>
+      </w:r>
+      <w:r>
+        <w:rPr>
+          <w:rFonts w:ascii="Courier New" w:eastAsia="Times New Roman" w:hAnsi="Courier New" w:cs="Courier New"/>
+          <w:color w:val="CF8E6D"/>
+          <w:kern w:val="0"/>
+          <w:sz w:val="20"/>
+          <w:szCs w:val="20"/>
+          <w:lang w:eastAsia="en-IN"/>
+          <w14:ligatures w14:val="none"/>
+        </w:rPr>
+        <w:t>\n</w:t>
+      </w:r>
       <w:r>
         <w:rPr>
           <w:rFonts w:ascii="Courier New" w:eastAsia="Times New Roman" w:hAnsi="Courier New" w:cs="Courier New"/>
@@ -3415,7 +3426,44 @@
           <w:lang w:eastAsia="en-IN"/>
           <w14:ligatures w14:val="none"/>
         </w:rPr>
-        <w:t xml:space="preserve">Problems  </w:t>
+        <w:t>"</w:t>
+      </w:r>
+      <w:r>
+        <w:rPr>
+          <w:rFonts w:ascii="Courier New" w:eastAsia="Times New Roman" w:hAnsi="Courier New" w:cs="Courier New"/>
+          <w:color w:val="BCBEC4"/>
+          <w:kern w:val="0"/>
+          <w:sz w:val="20"/>
+          <w:szCs w:val="20"/>
+          <w:lang w:eastAsia="en-IN"/>
+          <w14:ligatures w14:val="none"/>
+        </w:rPr>
+        <w:t>+</w:t>
+      </w:r>
+      <w:r>
+        <w:rPr>
+          <w:rFonts w:ascii="Courier New" w:eastAsia="Times New Roman" w:hAnsi="Courier New" w:cs="Courier New"/>
+          <w:color w:val="BCBEC4"/>
+          <w:kern w:val="0"/>
+          <w:sz w:val="20"/>
+          <w:szCs w:val="20"/>
+          <w:lang w:eastAsia="en-IN"/>
+          <w14:ligatures w14:val="none"/>
+        </w:rPr>
+        <w:br/>
+        <w:t xml:space="preserve">                    </w:t>
+      </w:r>
+      <w:r>
+        <w:rPr>
+          <w:rFonts w:ascii="Courier New" w:eastAsia="Times New Roman" w:hAnsi="Courier New" w:cs="Courier New"/>
+          <w:color w:val="6AAB73"/>
+          <w:kern w:val="0"/>
+          <w:sz w:val="20"/>
+          <w:szCs w:val="20"/>
+          <w:lang w:eastAsia="en-IN"/>
+          <w14:ligatures w14:val="none"/>
+        </w:rPr>
+        <w:t xml:space="preserve">"2 . press 2 if you are serious on me </w:t>
       </w:r>
       <w:r>
         <w:rPr>
@@ -3427,20 +3475,7 @@
           <w:lang w:eastAsia="en-IN"/>
           <w14:ligatures w14:val="none"/>
         </w:rPr>
-        <w:t>\</w:t>
-      </w:r>
-      <w:proofErr w:type="gramEnd"/>
-      <w:r>
-        <w:rPr>
-          <w:rFonts w:ascii="Courier New" w:eastAsia="Times New Roman" w:hAnsi="Courier New" w:cs="Courier New"/>
-          <w:color w:val="CF8E6D"/>
-          <w:kern w:val="0"/>
-          <w:sz w:val="20"/>
-          <w:szCs w:val="20"/>
-          <w:lang w:eastAsia="en-IN"/>
-          <w14:ligatures w14:val="none"/>
-        </w:rPr>
-        <w:t>n</w:t>
+        <w:t>\n</w:t>
       </w:r>
       <w:r>
         <w:rPr>
@@ -3489,94 +3524,7 @@
           <w:lang w:eastAsia="en-IN"/>
           <w14:ligatures w14:val="none"/>
         </w:rPr>
-        <w:t xml:space="preserve">"2 . press 2 if you are serious on me </w:t>
-      </w:r>
-      <w:r>
-        <w:rPr>
-          <w:rFonts w:ascii="Courier New" w:eastAsia="Times New Roman" w:hAnsi="Courier New" w:cs="Courier New"/>
-          <w:color w:val="CF8E6D"/>
-          <w:kern w:val="0"/>
-          <w:sz w:val="20"/>
-          <w:szCs w:val="20"/>
-          <w:lang w:eastAsia="en-IN"/>
-          <w14:ligatures w14:val="none"/>
-        </w:rPr>
-        <w:t>\n</w:t>
-      </w:r>
-      <w:r>
-        <w:rPr>
-          <w:rFonts w:ascii="Courier New" w:eastAsia="Times New Roman" w:hAnsi="Courier New" w:cs="Courier New"/>
-          <w:color w:val="6AAB73"/>
-          <w:kern w:val="0"/>
-          <w:sz w:val="20"/>
-          <w:szCs w:val="20"/>
-          <w:lang w:eastAsia="en-IN"/>
-          <w14:ligatures w14:val="none"/>
-        </w:rPr>
-        <w:t>"</w:t>
-      </w:r>
-      <w:r>
-        <w:rPr>
-          <w:rFonts w:ascii="Courier New" w:eastAsia="Times New Roman" w:hAnsi="Courier New" w:cs="Courier New"/>
-          <w:color w:val="BCBEC4"/>
-          <w:kern w:val="0"/>
-          <w:sz w:val="20"/>
-          <w:szCs w:val="20"/>
-          <w:lang w:eastAsia="en-IN"/>
-          <w14:ligatures w14:val="none"/>
-        </w:rPr>
-        <w:t>+</w:t>
-      </w:r>
-      <w:r>
-        <w:rPr>
-          <w:rFonts w:ascii="Courier New" w:eastAsia="Times New Roman" w:hAnsi="Courier New" w:cs="Courier New"/>
-          <w:color w:val="BCBEC4"/>
-          <w:kern w:val="0"/>
-          <w:sz w:val="20"/>
-          <w:szCs w:val="20"/>
-          <w:lang w:eastAsia="en-IN"/>
-          <w14:ligatures w14:val="none"/>
-        </w:rPr>
-        <w:br/>
-        <w:t xml:space="preserve">                    </w:t>
-      </w:r>
-      <w:r>
-        <w:rPr>
-          <w:rFonts w:ascii="Courier New" w:eastAsia="Times New Roman" w:hAnsi="Courier New" w:cs="Courier New"/>
-          <w:color w:val="6AAB73"/>
-          <w:kern w:val="0"/>
-          <w:sz w:val="20"/>
-          <w:szCs w:val="20"/>
-          <w:lang w:eastAsia="en-IN"/>
-          <w14:ligatures w14:val="none"/>
-        </w:rPr>
-        <w:t>"</w:t>
-      </w:r>
-      <w:proofErr w:type="gramStart"/>
-      <w:r>
-        <w:rPr>
-          <w:rFonts w:ascii="Courier New" w:eastAsia="Times New Roman" w:hAnsi="Courier New" w:cs="Courier New"/>
-          <w:color w:val="6AAB73"/>
-          <w:kern w:val="0"/>
-          <w:sz w:val="20"/>
-          <w:szCs w:val="20"/>
-          <w:lang w:eastAsia="en-IN"/>
-          <w14:ligatures w14:val="none"/>
-        </w:rPr>
-        <w:t>3 .</w:t>
-      </w:r>
-      <w:proofErr w:type="gramEnd"/>
-      <w:r>
-        <w:rPr>
-          <w:rFonts w:ascii="Courier New" w:eastAsia="Times New Roman" w:hAnsi="Courier New" w:cs="Courier New"/>
-          <w:color w:val="6AAB73"/>
-          <w:kern w:val="0"/>
-          <w:sz w:val="20"/>
-          <w:szCs w:val="20"/>
-          <w:lang w:eastAsia="en-IN"/>
-          <w14:ligatures w14:val="none"/>
-        </w:rPr>
-        <w:t xml:space="preserve"> press 3 if </w:t>
+        <w:t xml:space="preserve">"3 . press 3 if </w:t>
       </w:r>
       <w:proofErr w:type="spellStart"/>
       <w:r>
@@ -3813,33 +3761,7 @@
           <w:lang w:eastAsia="en-IN"/>
           <w14:ligatures w14:val="none"/>
         </w:rPr>
-        <w:t xml:space="preserve">"Please Enter Your </w:t>
-      </w:r>
-      <w:proofErr w:type="gramStart"/>
-      <w:r>
-        <w:rPr>
-          <w:rFonts w:ascii="Courier New" w:eastAsia="Times New Roman" w:hAnsi="Courier New" w:cs="Courier New"/>
-          <w:color w:val="6AAB73"/>
-          <w:kern w:val="0"/>
-          <w:sz w:val="20"/>
-          <w:szCs w:val="20"/>
-          <w:lang w:eastAsia="en-IN"/>
-          <w14:ligatures w14:val="none"/>
-        </w:rPr>
-        <w:t>Option :</w:t>
-      </w:r>
-      <w:proofErr w:type="gramEnd"/>
-      <w:r>
-        <w:rPr>
-          <w:rFonts w:ascii="Courier New" w:eastAsia="Times New Roman" w:hAnsi="Courier New" w:cs="Courier New"/>
-          <w:color w:val="6AAB73"/>
-          <w:kern w:val="0"/>
-          <w:sz w:val="20"/>
-          <w:szCs w:val="20"/>
-          <w:lang w:eastAsia="en-IN"/>
-          <w14:ligatures w14:val="none"/>
-        </w:rPr>
-        <w:t xml:space="preserve"> "</w:t>
+        <w:t>"Please Enter Your Option : "</w:t>
       </w:r>
       <w:r>
         <w:rPr>
@@ -4812,33 +4734,7 @@
           <w:lang w:eastAsia="en-IN"/>
           <w14:ligatures w14:val="none"/>
         </w:rPr>
-        <w:t xml:space="preserve">"if you want to go back to the main </w:t>
-      </w:r>
-      <w:proofErr w:type="gramStart"/>
-      <w:r>
-        <w:rPr>
-          <w:rFonts w:ascii="Courier New" w:eastAsia="Times New Roman" w:hAnsi="Courier New" w:cs="Courier New"/>
-          <w:color w:val="6AAB73"/>
-          <w:kern w:val="0"/>
-          <w:sz w:val="20"/>
-          <w:szCs w:val="20"/>
-          <w:lang w:eastAsia="en-IN"/>
-          <w14:ligatures w14:val="none"/>
-        </w:rPr>
-        <w:t>menu  press</w:t>
-      </w:r>
-      <w:proofErr w:type="gramEnd"/>
-      <w:r>
-        <w:rPr>
-          <w:rFonts w:ascii="Courier New" w:eastAsia="Times New Roman" w:hAnsi="Courier New" w:cs="Courier New"/>
-          <w:color w:val="6AAB73"/>
-          <w:kern w:val="0"/>
-          <w:sz w:val="20"/>
-          <w:szCs w:val="20"/>
-          <w:lang w:eastAsia="en-IN"/>
-          <w14:ligatures w14:val="none"/>
-        </w:rPr>
-        <w:t xml:space="preserve"> 1 or to Exit press 0"</w:t>
+        <w:t>"if you want to go back to the main menu  press 1 or to Exit press 0"</w:t>
       </w:r>
       <w:r>
         <w:rPr>
@@ -5153,20 +5049,7 @@
           <w14:ligatures w14:val="none"/>
         </w:rPr>
         <w:br/>
-        <w:t xml:space="preserve">                  </w:t>
-      </w:r>
-      <w:proofErr w:type="gramStart"/>
-      <w:r>
-        <w:rPr>
-          <w:rFonts w:ascii="Courier New" w:eastAsia="Times New Roman" w:hAnsi="Courier New" w:cs="Courier New"/>
-          <w:color w:val="BCBEC4"/>
-          <w:kern w:val="0"/>
-          <w:sz w:val="20"/>
-          <w:szCs w:val="20"/>
-          <w:lang w:eastAsia="en-IN"/>
-          <w14:ligatures w14:val="none"/>
-        </w:rPr>
-        <w:t xml:space="preserve">  }</w:t>
+        <w:t xml:space="preserve">                    }</w:t>
       </w:r>
       <w:r>
         <w:rPr>
@@ -5180,7 +5063,6 @@
         </w:rPr>
         <w:t>else</w:t>
       </w:r>
-      <w:proofErr w:type="gramEnd"/>
       <w:r>
         <w:rPr>
           <w:rFonts w:ascii="Courier New" w:eastAsia="Times New Roman" w:hAnsi="Courier New" w:cs="Courier New"/>
@@ -7324,7 +7206,6 @@
         </w:rPr>
       </w:pPr>
       <w:proofErr w:type="spellStart"/>
-      <w:proofErr w:type="gramStart"/>
       <w:r>
         <w:rPr>
           <w:b/>
@@ -7333,7 +7214,6 @@
         <w:t>Lets</w:t>
       </w:r>
       <w:proofErr w:type="spellEnd"/>
-      <w:proofErr w:type="gramEnd"/>
       <w:r>
         <w:rPr>
           <w:b/>
@@ -7367,9 +7247,16 @@
           <w:b/>
           <w:bCs/>
         </w:rPr>
-        <w:br/>
-        <w:t>I don’t want your bull shit class</w:t>
-      </w:r>
+        <w:t>Ok Sir, today at 930 for sure</w:t>
+      </w:r>
+    </w:p>
+    <w:p>
+      <w:pPr>
+        <w:rPr>
+          <w:b/>
+          <w:bCs/>
+        </w:rPr>
+      </w:pPr>
     </w:p>
     <w:p>
       <w:pPr>

</xml_diff>